<commit_message>
* last exercise (11) done
</commit_message>
<xml_diff>
--- a/2012-05-09_Jan Rehwaldt_Information society dependence on technologies.docx
+++ b/2012-05-09_Jan Rehwaldt_Information society dependence on technologies.docx
@@ -54,7 +54,7 @@
         <w:jc w:val="both"/>
         <w:rPr>
           <w:i/>
-          <w:lang w:val="en-GB"/>
+          <w:lang w:val="en-US"/>
         </w:rPr>
       </w:pPr>
       <w:r>
@@ -78,8 +78,6 @@
         </w:rPr>
         <w:t>10</w:t>
       </w:r>
-      <w:bookmarkStart w:id="0" w:name="_GoBack"/>
-      <w:bookmarkEnd w:id="0"/>
       <w:r>
         <w:rPr>
           <w:i/>
@@ -92,7 +90,21 @@
           <w:i/>
           <w:lang w:val="en-GB"/>
         </w:rPr>
-        <w:t>XXX</w:t>
+        <w:t>Write your own short and well</w:t>
+      </w:r>
+      <w:r>
+        <w:rPr>
+          <w:i/>
+          <w:lang w:val="en-GB"/>
+        </w:rPr>
+        <w:t>-</w:t>
+      </w:r>
+      <w:r>
+        <w:rPr>
+          <w:i/>
+          <w:lang w:val="en-GB"/>
+        </w:rPr>
+        <w:t>structured discussion on how modern society is dependent on technologies and what are its implications on cyber defence.</w:t>
       </w:r>
     </w:p>
     <w:p>
@@ -115,6 +127,8 @@
         </w:rPr>
         <w:t>XXX</w:t>
       </w:r>
+      <w:bookmarkStart w:id="0" w:name="_GoBack"/>
+      <w:bookmarkEnd w:id="0"/>
     </w:p>
     <w:p>
       <w:pPr>
@@ -2196,7 +2210,7 @@
 </file>
 
 <file path=customXml/itemProps1.xml><?xml version="1.0" encoding="utf-8"?>
-<ds:datastoreItem xmlns:ds="http://schemas.openxmlformats.org/officeDocument/2006/customXml" ds:itemID="{E421D52E-9D52-4D3E-84AE-14C42425A32C}">
+<ds:datastoreItem xmlns:ds="http://schemas.openxmlformats.org/officeDocument/2006/customXml" ds:itemID="{63880794-A2E5-4F50-BB5B-03E599C9D965}">
   <ds:schemaRefs>
     <ds:schemaRef ds:uri="http://schemas.openxmlformats.org/officeDocument/2006/bibliography"/>
   </ds:schemaRefs>

</xml_diff>

<commit_message>
* add comments for exercise 10
</commit_message>
<xml_diff>
--- a/2012-05-09_Jan Rehwaldt_Information society dependence on technologies.docx
+++ b/2012-05-09_Jan Rehwaldt_Information society dependence on technologies.docx
@@ -127,6 +127,34 @@
         </w:rPr>
         <w:t>XXX</w:t>
       </w:r>
+    </w:p>
+    <w:p>
+      <w:pPr>
+        <w:tabs>
+          <w:tab w:val="left" w:pos="2410"/>
+        </w:tabs>
+        <w:jc w:val="both"/>
+        <w:rPr>
+          <w:lang w:val="en-US"/>
+        </w:rPr>
+      </w:pPr>
+      <w:r>
+        <w:rPr>
+          <w:lang w:val="en-US"/>
+        </w:rPr>
+        <w:t>XXX</w:t>
+      </w:r>
+    </w:p>
+    <w:p>
+      <w:pPr>
+        <w:tabs>
+          <w:tab w:val="left" w:pos="2410"/>
+        </w:tabs>
+        <w:jc w:val="both"/>
+        <w:rPr>
+          <w:lang w:val="en-US"/>
+        </w:rPr>
+      </w:pPr>
       <w:bookmarkStart w:id="0" w:name="_GoBack"/>
       <w:bookmarkEnd w:id="0"/>
     </w:p>
@@ -137,14 +165,69 @@
         </w:tabs>
         <w:jc w:val="both"/>
         <w:rPr>
+          <w:color w:val="7F7F7F" w:themeColor="text1" w:themeTint="80"/>
           <w:lang w:val="en-US"/>
         </w:rPr>
       </w:pPr>
       <w:r>
         <w:rPr>
+          <w:color w:val="7F7F7F" w:themeColor="text1" w:themeTint="80"/>
           <w:lang w:val="en-US"/>
         </w:rPr>
-        <w:t>XXX</w:t>
+        <w:t>Good discussions take not</w:t>
+      </w:r>
+      <w:r>
+        <w:rPr>
+          <w:color w:val="7F7F7F" w:themeColor="text1" w:themeTint="80"/>
+          <w:lang w:val="en-US"/>
+        </w:rPr>
+        <w:t>e</w:t>
+      </w:r>
+      <w:r>
+        <w:rPr>
+          <w:color w:val="7F7F7F" w:themeColor="text1" w:themeTint="80"/>
+          <w:lang w:val="en-US"/>
+        </w:rPr>
+        <w:t xml:space="preserve"> on the issues read from other articles - Castells, </w:t>
+      </w:r>
+      <w:proofErr w:type="spellStart"/>
+      <w:r>
+        <w:rPr>
+          <w:color w:val="7F7F7F" w:themeColor="text1" w:themeTint="80"/>
+          <w:lang w:val="en-US"/>
+        </w:rPr>
+        <w:t>Kincei</w:t>
+      </w:r>
+      <w:proofErr w:type="spellEnd"/>
+      <w:r>
+        <w:rPr>
+          <w:color w:val="7F7F7F" w:themeColor="text1" w:themeTint="80"/>
+          <w:lang w:val="en-US"/>
+        </w:rPr>
+        <w:t xml:space="preserve"> and </w:t>
+      </w:r>
+      <w:proofErr w:type="spellStart"/>
+      <w:r>
+        <w:rPr>
+          <w:color w:val="7F7F7F" w:themeColor="text1" w:themeTint="80"/>
+          <w:lang w:val="en-US"/>
+        </w:rPr>
+        <w:t>Brante</w:t>
+      </w:r>
+      <w:proofErr w:type="spellEnd"/>
+      <w:r>
+        <w:rPr>
+          <w:color w:val="7F7F7F" w:themeColor="text1" w:themeTint="80"/>
+          <w:lang w:val="en-US"/>
+        </w:rPr>
+        <w:t xml:space="preserve"> and look at the technological dependencies from different layers of society. Good discussions make references to materials that have been read or discussed during the course, but always with</w:t>
+      </w:r>
+      <w:r>
+        <w:rPr>
+          <w:color w:val="7F7F7F" w:themeColor="text1" w:themeTint="80"/>
+          <w:lang w:val="en-US"/>
+        </w:rPr>
+        <w:t xml:space="preserve"> proper referencing techniques.</w:t>
       </w:r>
     </w:p>
     <w:p>
@@ -154,9 +237,31 @@
         </w:tabs>
         <w:jc w:val="both"/>
         <w:rPr>
+          <w:color w:val="7F7F7F" w:themeColor="text1" w:themeTint="80"/>
           <w:lang w:val="en-US"/>
         </w:rPr>
       </w:pPr>
+      <w:r>
+        <w:rPr>
+          <w:color w:val="7F7F7F" w:themeColor="text1" w:themeTint="80"/>
+          <w:lang w:val="en-US"/>
+        </w:rPr>
+        <w:t xml:space="preserve">Good discussions are neither too narrow and limit themselves to specific aspects of society (e.g. only economy or only energy sector). Good discussions try to distinguish, what is different </w:t>
+      </w:r>
+      <w:r>
+        <w:rPr>
+          <w:color w:val="7F7F7F" w:themeColor="text1" w:themeTint="80"/>
+          <w:lang w:val="en-US"/>
+        </w:rPr>
+        <w:t>today, which</w:t>
+      </w:r>
+      <w:r>
+        <w:rPr>
+          <w:color w:val="7F7F7F" w:themeColor="text1" w:themeTint="80"/>
+          <w:lang w:val="en-US"/>
+        </w:rPr>
+        <w:t xml:space="preserve"> was not there before.</w:t>
+      </w:r>
     </w:p>
     <w:sectPr>
       <w:headerReference w:type="default" r:id="rId9"/>
@@ -2210,7 +2315,7 @@
 </file>
 
 <file path=customXml/itemProps1.xml><?xml version="1.0" encoding="utf-8"?>
-<ds:datastoreItem xmlns:ds="http://schemas.openxmlformats.org/officeDocument/2006/customXml" ds:itemID="{63880794-A2E5-4F50-BB5B-03E599C9D965}">
+<ds:datastoreItem xmlns:ds="http://schemas.openxmlformats.org/officeDocument/2006/customXml" ds:itemID="{01C26309-2401-4595-9641-D0148398515F}">
   <ds:schemaRefs>
     <ds:schemaRef ds:uri="http://schemas.openxmlformats.org/officeDocument/2006/bibliography"/>
   </ds:schemaRefs>

</xml_diff>